<commit_message>
added docs for Replay
</commit_message>
<xml_diff>
--- a/docs/Diagrams doc.docx
+++ b/docs/Diagrams doc.docx
@@ -266,6 +266,27 @@
       <w:pPr>
         <w:pStyle w:val="ListParagraph"/>
         <w:numPr>
+          <w:ilvl w:val="1"/>
+          <w:numId w:val="1"/>
+        </w:numPr>
+        <w:bidi/>
+        <w:rPr>
+          <w:sz w:val="40"/>
+          <w:szCs w:val="40"/>
+        </w:rPr>
+      </w:pPr>
+      <w:r>
+        <w:rPr>
+          <w:sz w:val="40"/>
+          <w:szCs w:val="40"/>
+        </w:rPr>
+        <w:t>View Replay</w:t>
+      </w:r>
+    </w:p>
+    <w:p>
+      <w:pPr>
+        <w:pStyle w:val="ListParagraph"/>
+        <w:numPr>
           <w:ilvl w:val="0"/>
           <w:numId w:val="1"/>
         </w:numPr>
@@ -490,7 +511,6 @@
         <w:rPr>
           <w:noProof/>
         </w:rPr>
-        <w:lastRenderedPageBreak/>
         <w:pict>
           <v:shapetype id="_x0000_t75" coordsize="21600,21600" o:spt="75" o:preferrelative="t" path="m@4@5l@4@11@9@11@9@5xe" filled="f" stroked="f">
             <v:stroke joinstyle="miter"/>
@@ -710,7 +730,7 @@
           <w:noProof/>
         </w:rPr>
         <w:pict>
-          <v:shape id="_x0000_s1028" type="#_x0000_t75" style="position:absolute;left:0;text-align:left;margin-left:14.7pt;margin-top:30.5pt;width:381.3pt;height:626.15pt;z-index:251663360;mso-position-horizontal-relative:text;mso-position-vertical-relative:text">
+          <v:shape id="_x0000_s1058" type="#_x0000_t75" style="position:absolute;left:0;text-align:left;margin-left:9.8pt;margin-top:30.35pt;width:382.4pt;height:625.55pt;z-index:251698176;mso-position-horizontal-relative:text;mso-position-vertical-relative:text">
             <v:imagedata r:id="rId7" o:title="Welcome Screen SM"/>
           </v:shape>
         </w:pict>
@@ -769,6 +789,8 @@
         </w:rPr>
         <w:br w:type="page"/>
       </w:r>
+      <w:bookmarkStart w:id="0" w:name="_GoBack"/>
+      <w:bookmarkEnd w:id="0"/>
     </w:p>
     <w:p>
       <w:pPr>
@@ -1077,21 +1099,7 @@
           <w:sz w:val="40"/>
           <w:szCs w:val="40"/>
         </w:rPr>
-        <w:t xml:space="preserve">Edit </w:t>
-      </w:r>
-      <w:r>
-        <w:rPr>
-          <w:sz w:val="40"/>
-          <w:szCs w:val="40"/>
-        </w:rPr>
-        <w:t>Avatar</w:t>
-      </w:r>
-      <w:r>
-        <w:rPr>
-          <w:sz w:val="40"/>
-          <w:szCs w:val="40"/>
-        </w:rPr>
-        <w:t xml:space="preserve"> </w:t>
+        <w:t xml:space="preserve">Edit Avatar </w:t>
       </w:r>
       <w:r>
         <w:rPr>
@@ -1173,14 +1181,7 @@
           <w:szCs w:val="40"/>
         </w:rPr>
         <w:lastRenderedPageBreak/>
-        <w:t>Search Game</w:t>
-      </w:r>
-      <w:r>
-        <w:rPr>
-          <w:sz w:val="40"/>
-          <w:szCs w:val="40"/>
-        </w:rPr>
-        <w:t xml:space="preserve"> </w:t>
+        <w:t xml:space="preserve">Search Game </w:t>
       </w:r>
       <w:r>
         <w:rPr>
@@ -1310,14 +1311,7 @@
           <w:sz w:val="40"/>
           <w:szCs w:val="40"/>
         </w:rPr>
-        <w:t>Create Room</w:t>
-      </w:r>
-      <w:r>
-        <w:rPr>
-          <w:sz w:val="40"/>
-          <w:szCs w:val="40"/>
-        </w:rPr>
-        <w:t xml:space="preserve"> </w:t>
+        <w:t xml:space="preserve">Create Room </w:t>
       </w:r>
       <w:r>
         <w:rPr>
@@ -1423,14 +1417,7 @@
           <w:sz w:val="40"/>
           <w:szCs w:val="40"/>
         </w:rPr>
-        <w:t>Game Room</w:t>
-      </w:r>
-      <w:r>
-        <w:rPr>
-          <w:sz w:val="40"/>
-          <w:szCs w:val="40"/>
-        </w:rPr>
-        <w:t xml:space="preserve"> </w:t>
+        <w:t xml:space="preserve">Game Room </w:t>
       </w:r>
       <w:r>
         <w:rPr>
@@ -1467,7 +1454,6 @@
         <w:rPr>
           <w:sz w:val="40"/>
           <w:szCs w:val="40"/>
-          <w:rtl/>
         </w:rPr>
       </w:pPr>
       <w:r>
@@ -1478,6 +1464,320 @@
         </w:rPr>
         <w:br w:type="page"/>
       </w:r>
+    </w:p>
+    <w:p>
+      <w:pPr>
+        <w:tabs>
+          <w:tab w:val="right" w:pos="5580"/>
+        </w:tabs>
+        <w:bidi/>
+        <w:ind w:left="540"/>
+        <w:jc w:val="center"/>
+        <w:rPr>
+          <w:sz w:val="40"/>
+          <w:szCs w:val="40"/>
+        </w:rPr>
+      </w:pPr>
+      <w:r>
+        <w:rPr>
+          <w:noProof/>
+        </w:rPr>
+        <w:lastRenderedPageBreak/>
+        <w:pict>
+          <v:shape id="_x0000_s1057" type="#_x0000_t75" style="position:absolute;left:0;text-align:left;margin-left:229.2pt;margin-top:34.1pt;width:292.35pt;height:648.8pt;z-index:251696128;mso-position-horizontal-relative:text;mso-position-vertical-relative:text">
+            <v:imagedata r:id="rId9" o:title="Register SM"/>
+          </v:shape>
+        </w:pict>
+      </w:r>
+      <w:r>
+        <w:rPr>
+          <w:sz w:val="40"/>
+          <w:szCs w:val="40"/>
+        </w:rPr>
+        <w:t>View Replay:</w:t>
+      </w:r>
+    </w:p>
+    <w:p>
+      <w:pPr>
+        <w:tabs>
+          <w:tab w:val="right" w:pos="5580"/>
+        </w:tabs>
+        <w:bidi/>
+        <w:ind w:left="540"/>
+        <w:jc w:val="center"/>
+        <w:rPr>
+          <w:sz w:val="40"/>
+          <w:szCs w:val="40"/>
+          <w:rtl/>
+        </w:rPr>
+      </w:pPr>
+    </w:p>
+    <w:p>
+      <w:pPr>
+        <w:tabs>
+          <w:tab w:val="right" w:pos="5580"/>
+        </w:tabs>
+        <w:bidi/>
+        <w:ind w:left="540"/>
+        <w:jc w:val="center"/>
+        <w:rPr>
+          <w:sz w:val="40"/>
+          <w:szCs w:val="40"/>
+          <w:rtl/>
+        </w:rPr>
+      </w:pPr>
+    </w:p>
+    <w:p>
+      <w:pPr>
+        <w:tabs>
+          <w:tab w:val="right" w:pos="5580"/>
+        </w:tabs>
+        <w:bidi/>
+        <w:ind w:left="540"/>
+        <w:jc w:val="center"/>
+        <w:rPr>
+          <w:sz w:val="40"/>
+          <w:szCs w:val="40"/>
+          <w:rtl/>
+        </w:rPr>
+      </w:pPr>
+    </w:p>
+    <w:p>
+      <w:pPr>
+        <w:tabs>
+          <w:tab w:val="right" w:pos="5580"/>
+        </w:tabs>
+        <w:bidi/>
+        <w:ind w:left="540"/>
+        <w:jc w:val="center"/>
+        <w:rPr>
+          <w:sz w:val="40"/>
+          <w:szCs w:val="40"/>
+          <w:rtl/>
+        </w:rPr>
+      </w:pPr>
+    </w:p>
+    <w:p>
+      <w:pPr>
+        <w:tabs>
+          <w:tab w:val="right" w:pos="5580"/>
+        </w:tabs>
+        <w:bidi/>
+        <w:ind w:left="540"/>
+        <w:jc w:val="center"/>
+        <w:rPr>
+          <w:sz w:val="40"/>
+          <w:szCs w:val="40"/>
+          <w:rtl/>
+        </w:rPr>
+      </w:pPr>
+    </w:p>
+    <w:p>
+      <w:pPr>
+        <w:tabs>
+          <w:tab w:val="right" w:pos="5580"/>
+        </w:tabs>
+        <w:bidi/>
+        <w:ind w:left="540"/>
+        <w:jc w:val="center"/>
+        <w:rPr>
+          <w:sz w:val="40"/>
+          <w:szCs w:val="40"/>
+          <w:rtl/>
+        </w:rPr>
+      </w:pPr>
+    </w:p>
+    <w:p>
+      <w:pPr>
+        <w:tabs>
+          <w:tab w:val="right" w:pos="5580"/>
+        </w:tabs>
+        <w:bidi/>
+        <w:ind w:left="540"/>
+        <w:jc w:val="center"/>
+        <w:rPr>
+          <w:sz w:val="40"/>
+          <w:szCs w:val="40"/>
+          <w:rtl/>
+        </w:rPr>
+      </w:pPr>
+    </w:p>
+    <w:p>
+      <w:pPr>
+        <w:tabs>
+          <w:tab w:val="right" w:pos="5580"/>
+        </w:tabs>
+        <w:bidi/>
+        <w:ind w:left="540"/>
+        <w:jc w:val="center"/>
+        <w:rPr>
+          <w:sz w:val="40"/>
+          <w:szCs w:val="40"/>
+          <w:rtl/>
+        </w:rPr>
+      </w:pPr>
+    </w:p>
+    <w:p>
+      <w:pPr>
+        <w:tabs>
+          <w:tab w:val="right" w:pos="5580"/>
+        </w:tabs>
+        <w:bidi/>
+        <w:ind w:left="540"/>
+        <w:jc w:val="center"/>
+        <w:rPr>
+          <w:sz w:val="40"/>
+          <w:szCs w:val="40"/>
+          <w:rtl/>
+        </w:rPr>
+      </w:pPr>
+    </w:p>
+    <w:p>
+      <w:pPr>
+        <w:tabs>
+          <w:tab w:val="right" w:pos="5580"/>
+        </w:tabs>
+        <w:bidi/>
+        <w:ind w:left="540"/>
+        <w:jc w:val="center"/>
+        <w:rPr>
+          <w:sz w:val="40"/>
+          <w:szCs w:val="40"/>
+          <w:rtl/>
+        </w:rPr>
+      </w:pPr>
+    </w:p>
+    <w:p>
+      <w:pPr>
+        <w:tabs>
+          <w:tab w:val="right" w:pos="5580"/>
+        </w:tabs>
+        <w:bidi/>
+        <w:ind w:left="540"/>
+        <w:jc w:val="center"/>
+        <w:rPr>
+          <w:sz w:val="40"/>
+          <w:szCs w:val="40"/>
+          <w:rtl/>
+        </w:rPr>
+      </w:pPr>
+    </w:p>
+    <w:p>
+      <w:pPr>
+        <w:tabs>
+          <w:tab w:val="right" w:pos="5580"/>
+        </w:tabs>
+        <w:bidi/>
+        <w:ind w:left="540"/>
+        <w:jc w:val="center"/>
+        <w:rPr>
+          <w:sz w:val="40"/>
+          <w:szCs w:val="40"/>
+          <w:rtl/>
+        </w:rPr>
+      </w:pPr>
+    </w:p>
+    <w:p>
+      <w:pPr>
+        <w:tabs>
+          <w:tab w:val="right" w:pos="5580"/>
+        </w:tabs>
+        <w:bidi/>
+        <w:ind w:left="540"/>
+        <w:jc w:val="center"/>
+        <w:rPr>
+          <w:sz w:val="40"/>
+          <w:szCs w:val="40"/>
+        </w:rPr>
+      </w:pPr>
+    </w:p>
+    <w:p>
+      <w:pPr>
+        <w:tabs>
+          <w:tab w:val="right" w:pos="5580"/>
+        </w:tabs>
+        <w:bidi/>
+        <w:ind w:left="540"/>
+        <w:jc w:val="center"/>
+        <w:rPr>
+          <w:sz w:val="40"/>
+          <w:szCs w:val="40"/>
+        </w:rPr>
+      </w:pPr>
+    </w:p>
+    <w:p>
+      <w:pPr>
+        <w:tabs>
+          <w:tab w:val="right" w:pos="5580"/>
+        </w:tabs>
+        <w:bidi/>
+        <w:ind w:left="540"/>
+        <w:jc w:val="center"/>
+        <w:rPr>
+          <w:sz w:val="40"/>
+          <w:szCs w:val="40"/>
+        </w:rPr>
+      </w:pPr>
+    </w:p>
+    <w:p>
+      <w:pPr>
+        <w:tabs>
+          <w:tab w:val="right" w:pos="5580"/>
+        </w:tabs>
+        <w:bidi/>
+        <w:ind w:left="540"/>
+        <w:jc w:val="center"/>
+        <w:rPr>
+          <w:sz w:val="40"/>
+          <w:szCs w:val="40"/>
+          <w:rtl/>
+        </w:rPr>
+      </w:pPr>
+    </w:p>
+    <w:p>
+      <w:pPr>
+        <w:tabs>
+          <w:tab w:val="right" w:pos="5580"/>
+        </w:tabs>
+        <w:bidi/>
+        <w:ind w:left="540"/>
+        <w:jc w:val="center"/>
+        <w:rPr>
+          <w:sz w:val="40"/>
+          <w:szCs w:val="40"/>
+          <w:rtl/>
+        </w:rPr>
+      </w:pPr>
+    </w:p>
+    <w:p>
+      <w:pPr>
+        <w:tabs>
+          <w:tab w:val="right" w:pos="5580"/>
+        </w:tabs>
+        <w:bidi/>
+        <w:ind w:left="540"/>
+        <w:jc w:val="center"/>
+        <w:rPr>
+          <w:sz w:val="40"/>
+          <w:szCs w:val="40"/>
+          <w:rtl/>
+        </w:rPr>
+      </w:pPr>
+    </w:p>
+    <w:p>
+      <w:pPr>
+        <w:tabs>
+          <w:tab w:val="right" w:pos="5580"/>
+        </w:tabs>
+        <w:bidi/>
+        <w:ind w:left="540"/>
+        <w:jc w:val="center"/>
+        <w:rPr>
+          <w:sz w:val="40"/>
+          <w:szCs w:val="40"/>
+          <w:rtl/>
+        </w:rPr>
+      </w:pPr>
     </w:p>
     <w:p>
       <w:pPr>
@@ -1502,7 +1802,6 @@
           <w:szCs w:val="40"/>
           <w:u w:val="single"/>
         </w:rPr>
-        <w:lastRenderedPageBreak/>
         <w:t>Sequence Diagrams:</w:t>
       </w:r>
     </w:p>
@@ -1598,14 +1897,7 @@
           <w:sz w:val="32"/>
           <w:szCs w:val="32"/>
         </w:rPr>
-        <w:t>Join Game</w:t>
-      </w:r>
-      <w:r>
-        <w:rPr>
-          <w:sz w:val="32"/>
-          <w:szCs w:val="32"/>
-        </w:rPr>
-        <w:t>:</w:t>
+        <w:t>Join Game:</w:t>
       </w:r>
       <w:r>
         <w:rPr>
@@ -1937,14 +2229,7 @@
           <w:sz w:val="32"/>
           <w:szCs w:val="32"/>
         </w:rPr>
-        <w:t xml:space="preserve">Spectate Existing </w:t>
-      </w:r>
-      <w:r>
-        <w:rPr>
-          <w:sz w:val="32"/>
-          <w:szCs w:val="32"/>
-        </w:rPr>
-        <w:t>Games:</w:t>
+        <w:t>Spectate Existing Games:</w:t>
       </w:r>
     </w:p>
     <w:p>
@@ -1996,6 +2281,7 @@
       <w:r>
         <w:rPr>
           <w:noProof/>
+          <w:rtl/>
         </w:rPr>
         <w:lastRenderedPageBreak/>
         <w:pict>
@@ -2065,21 +2351,7 @@
           <w:sz w:val="32"/>
           <w:szCs w:val="32"/>
         </w:rPr>
-        <w:t xml:space="preserve"> </w:t>
-      </w:r>
-      <w:r>
-        <w:rPr>
-          <w:sz w:val="32"/>
-          <w:szCs w:val="32"/>
-        </w:rPr>
-        <w:t>Leave Game</w:t>
-      </w:r>
-      <w:r>
-        <w:rPr>
-          <w:sz w:val="32"/>
-          <w:szCs w:val="32"/>
-        </w:rPr>
-        <w:t>:</w:t>
+        <w:t xml:space="preserve"> Leave Game:</w:t>
       </w:r>
     </w:p>
     <w:p>
@@ -2143,14 +2415,7 @@
           <w:sz w:val="32"/>
           <w:szCs w:val="32"/>
         </w:rPr>
-        <w:t>Fold</w:t>
-      </w:r>
-      <w:r>
-        <w:rPr>
-          <w:sz w:val="32"/>
-          <w:szCs w:val="32"/>
-        </w:rPr>
-        <w:t>:</w:t>
+        <w:t>Fold:</w:t>
       </w:r>
     </w:p>
     <w:p>
@@ -2214,14 +2479,7 @@
           <w:sz w:val="32"/>
           <w:szCs w:val="32"/>
         </w:rPr>
-        <w:t>Check</w:t>
-      </w:r>
-      <w:r>
-        <w:rPr>
-          <w:sz w:val="32"/>
-          <w:szCs w:val="32"/>
-        </w:rPr>
-        <w:t>:</w:t>
+        <w:t>Check:</w:t>
       </w:r>
     </w:p>
     <w:p>
@@ -2285,33 +2543,23 @@
           <w:sz w:val="32"/>
           <w:szCs w:val="32"/>
         </w:rPr>
-        <w:t>Bet</w:t>
-      </w:r>
-      <w:r>
-        <w:rPr>
-          <w:sz w:val="32"/>
-          <w:szCs w:val="32"/>
-        </w:rPr>
-        <w:t>:</w:t>
-      </w:r>
-    </w:p>
-    <w:p>
-      <w:pPr>
-        <w:tabs>
-          <w:tab w:val="right" w:pos="5580"/>
-        </w:tabs>
-        <w:bidi/>
-        <w:ind w:left="1080"/>
-        <w:jc w:val="center"/>
-        <w:rPr>
-          <w:rFonts w:hint="cs"/>
-          <w:sz w:val="32"/>
-          <w:szCs w:val="32"/>
-          <w:rtl/>
-        </w:rPr>
-      </w:pPr>
-      <w:bookmarkStart w:id="0" w:name="_GoBack"/>
-      <w:bookmarkEnd w:id="0"/>
+        <w:t>Bet:</w:t>
+      </w:r>
+    </w:p>
+    <w:p>
+      <w:pPr>
+        <w:tabs>
+          <w:tab w:val="right" w:pos="5580"/>
+        </w:tabs>
+        <w:bidi/>
+        <w:ind w:left="1080"/>
+        <w:jc w:val="center"/>
+        <w:rPr>
+          <w:sz w:val="32"/>
+          <w:szCs w:val="32"/>
+          <w:rtl/>
+        </w:rPr>
+      </w:pPr>
     </w:p>
     <w:sectPr>
       <w:pgSz w:w="12240" w:h="15840"/>

</xml_diff>